<commit_message>
Updated SSD with SEC website Added line feed in UI class prompts Updated word doc with everything
</commit_message>
<xml_diff>
--- a/tp_2_stockmate/doc/TP_2_2_Report_StockMate.docx
+++ b/tp_2_stockmate/doc/TP_2_2_Report_StockMate.docx
@@ -207,14 +207,27 @@
       <w:r>
         <w:t xml:space="preserve">Figure </w:t>
       </w:r>
-      <w:fldSimple w:instr=" SEQ Figure \* ARABIC ">
-        <w:r>
-          <w:rPr>
-            <w:noProof/>
-          </w:rPr>
-          <w:t>1</w:t>
-        </w:r>
-      </w:fldSimple>
+      <w:r>
+        <w:fldChar w:fldCharType="begin"/>
+      </w:r>
+      <w:r>
+        <w:instrText xml:space="preserve"> SEQ Figure \* ARABIC </w:instrText>
+      </w:r>
+      <w:r>
+        <w:fldChar w:fldCharType="separate"/>
+      </w:r>
+      <w:r>
+        <w:rPr>
+          <w:noProof/>
+        </w:rPr>
+        <w:t>1</w:t>
+      </w:r>
+      <w:r>
+        <w:rPr>
+          <w:noProof/>
+        </w:rPr>
+        <w:fldChar w:fldCharType="end"/>
+      </w:r>
       <w:r>
         <w:t>: Runtime Folder</w:t>
       </w:r>
@@ -371,14 +384,27 @@
       <w:r>
         <w:t xml:space="preserve">Figure </w:t>
       </w:r>
-      <w:fldSimple w:instr=" SEQ Figure \* ARABIC ">
-        <w:r>
-          <w:rPr>
-            <w:noProof/>
-          </w:rPr>
-          <w:t>2</w:t>
-        </w:r>
-      </w:fldSimple>
+      <w:r>
+        <w:fldChar w:fldCharType="begin"/>
+      </w:r>
+      <w:r>
+        <w:instrText xml:space="preserve"> SEQ Figure \* ARABIC </w:instrText>
+      </w:r>
+      <w:r>
+        <w:fldChar w:fldCharType="separate"/>
+      </w:r>
+      <w:r>
+        <w:rPr>
+          <w:noProof/>
+        </w:rPr>
+        <w:t>2</w:t>
+      </w:r>
+      <w:r>
+        <w:rPr>
+          <w:noProof/>
+        </w:rPr>
+        <w:fldChar w:fldCharType="end"/>
+      </w:r>
       <w:r>
         <w:t>: Change Directory to Runtime Folder</w:t>
       </w:r>
@@ -450,14 +476,27 @@
       <w:r>
         <w:t xml:space="preserve">Figure </w:t>
       </w:r>
-      <w:fldSimple w:instr=" SEQ Figure \* ARABIC ">
-        <w:r>
-          <w:rPr>
-            <w:noProof/>
-          </w:rPr>
-          <w:t>3</w:t>
-        </w:r>
-      </w:fldSimple>
+      <w:r>
+        <w:fldChar w:fldCharType="begin"/>
+      </w:r>
+      <w:r>
+        <w:instrText xml:space="preserve"> SEQ Figure \* ARABIC </w:instrText>
+      </w:r>
+      <w:r>
+        <w:fldChar w:fldCharType="separate"/>
+      </w:r>
+      <w:r>
+        <w:rPr>
+          <w:noProof/>
+        </w:rPr>
+        <w:t>3</w:t>
+      </w:r>
+      <w:r>
+        <w:rPr>
+          <w:noProof/>
+        </w:rPr>
+        <w:fldChar w:fldCharType="end"/>
+      </w:r>
       <w:r>
         <w:t>: Run .jar File Using JVM</w:t>
       </w:r>
@@ -781,14 +820,27 @@
       <w:r>
         <w:t xml:space="preserve">Figure </w:t>
       </w:r>
-      <w:fldSimple w:instr=" SEQ Figure \* ARABIC ">
-        <w:r>
-          <w:rPr>
-            <w:noProof/>
-          </w:rPr>
-          <w:t>4</w:t>
-        </w:r>
-      </w:fldSimple>
+      <w:r>
+        <w:fldChar w:fldCharType="begin"/>
+      </w:r>
+      <w:r>
+        <w:instrText xml:space="preserve"> SEQ Figure \* ARABIC </w:instrText>
+      </w:r>
+      <w:r>
+        <w:fldChar w:fldCharType="separate"/>
+      </w:r>
+      <w:r>
+        <w:rPr>
+          <w:noProof/>
+        </w:rPr>
+        <w:t>4</w:t>
+      </w:r>
+      <w:r>
+        <w:rPr>
+          <w:noProof/>
+        </w:rPr>
+        <w:fldChar w:fldCharType="end"/>
+      </w:r>
       <w:r>
         <w:t xml:space="preserve">: </w:t>
       </w:r>
@@ -955,14 +1007,27 @@
       <w:r>
         <w:t xml:space="preserve">Figure </w:t>
       </w:r>
-      <w:fldSimple w:instr=" SEQ Figure \* ARABIC ">
-        <w:r>
-          <w:rPr>
-            <w:noProof/>
-          </w:rPr>
-          <w:t>5</w:t>
-        </w:r>
-      </w:fldSimple>
+      <w:r>
+        <w:fldChar w:fldCharType="begin"/>
+      </w:r>
+      <w:r>
+        <w:instrText xml:space="preserve"> SEQ Figure \* ARABIC </w:instrText>
+      </w:r>
+      <w:r>
+        <w:fldChar w:fldCharType="separate"/>
+      </w:r>
+      <w:r>
+        <w:rPr>
+          <w:noProof/>
+        </w:rPr>
+        <w:t>5</w:t>
+      </w:r>
+      <w:r>
+        <w:rPr>
+          <w:noProof/>
+        </w:rPr>
+        <w:fldChar w:fldCharType="end"/>
+      </w:r>
       <w:r>
         <w:t>: Test Detail Panel</w:t>
       </w:r>
@@ -1045,14 +1110,27 @@
       <w:r>
         <w:t xml:space="preserve">Figure </w:t>
       </w:r>
-      <w:fldSimple w:instr=" SEQ Figure \* ARABIC ">
-        <w:r>
-          <w:rPr>
-            <w:noProof/>
-          </w:rPr>
-          <w:t>6</w:t>
-        </w:r>
-      </w:fldSimple>
+      <w:r>
+        <w:fldChar w:fldCharType="begin"/>
+      </w:r>
+      <w:r>
+        <w:instrText xml:space="preserve"> SEQ Figure \* ARABIC </w:instrText>
+      </w:r>
+      <w:r>
+        <w:fldChar w:fldCharType="separate"/>
+      </w:r>
+      <w:r>
+        <w:rPr>
+          <w:noProof/>
+        </w:rPr>
+        <w:t>6</w:t>
+      </w:r>
+      <w:r>
+        <w:rPr>
+          <w:noProof/>
+        </w:rPr>
+        <w:fldChar w:fldCharType="end"/>
+      </w:r>
       <w:r>
         <w:t>: Domain Class Diagram</w:t>
       </w:r>
@@ -1441,8 +1519,6 @@
         <w:lastRenderedPageBreak/>
         <w:t>External System Events</w:t>
       </w:r>
-      <w:bookmarkStart w:id="0" w:name="_GoBack"/>
-      <w:bookmarkEnd w:id="0"/>
     </w:p>
     <w:p>
       <w:r>
@@ -1559,9 +1635,24 @@
     </w:p>
     <w:p>
       <w:pPr>
+        <w:rPr>
+          <w:caps/>
+          <w:color w:val="FFFFFF" w:themeColor="background1"/>
+          <w:spacing w:val="15"/>
+          <w:sz w:val="22"/>
+          <w:szCs w:val="22"/>
+        </w:rPr>
+      </w:pPr>
+      <w:r>
+        <w:br w:type="page"/>
+      </w:r>
+    </w:p>
+    <w:p>
+      <w:pPr>
         <w:pStyle w:val="Heading1"/>
       </w:pPr>
       <w:r>
+        <w:lastRenderedPageBreak/>
         <w:t>System Sequence Diagram (SSD)</w:t>
       </w:r>
     </w:p>
@@ -1574,10 +1665,10 @@
           <w:noProof/>
         </w:rPr>
         <w:drawing>
-          <wp:inline distT="0" distB="0" distL="0" distR="0" wp14:anchorId="38AE54EE" wp14:editId="2AE9E36B">
-            <wp:extent cx="3530009" cy="5726957"/>
-            <wp:effectExtent l="0" t="0" r="0" b="7620"/>
-            <wp:docPr id="5" name="Picture 5"/>
+          <wp:inline distT="0" distB="0" distL="0" distR="0" wp14:anchorId="01DD6C47" wp14:editId="3BF1F27A">
+            <wp:extent cx="5943600" cy="7199630"/>
+            <wp:effectExtent l="0" t="0" r="0" b="1270"/>
+            <wp:docPr id="9" name="Picture 9"/>
             <wp:cNvGraphicFramePr>
               <a:graphicFrameLocks xmlns:a="http://schemas.openxmlformats.org/drawingml/2006/main" noChangeAspect="1"/>
             </wp:cNvGraphicFramePr>
@@ -1597,7 +1688,7 @@
                   <pic:spPr>
                     <a:xfrm>
                       <a:off x="0" y="0"/>
-                      <a:ext cx="3579544" cy="5807321"/>
+                      <a:ext cx="5943600" cy="7199630"/>
                     </a:xfrm>
                     <a:prstGeom prst="rect">
                       <a:avLst/>
@@ -1612,8 +1703,24 @@
     </w:p>
     <w:p>
       <w:pPr>
+        <w:rPr>
+          <w:caps/>
+          <w:color w:val="FFFFFF" w:themeColor="background1"/>
+          <w:spacing w:val="15"/>
+          <w:sz w:val="22"/>
+          <w:szCs w:val="22"/>
+        </w:rPr>
+      </w:pPr>
+      <w:r>
+        <w:br w:type="page"/>
+      </w:r>
+    </w:p>
+    <w:p>
+      <w:pPr>
         <w:pStyle w:val="Heading1"/>
       </w:pPr>
+      <w:bookmarkStart w:id="0" w:name="_GoBack"/>
+      <w:bookmarkEnd w:id="0"/>
       <w:r>
         <w:lastRenderedPageBreak/>
         <w:t>UML Class Diagram</w:t>
@@ -1626,6 +1733,9 @@
         <w:jc w:val="center"/>
       </w:pPr>
       <w:r>
+        <w:rPr>
+          <w:noProof/>
+        </w:rPr>
         <w:drawing>
           <wp:inline distT="0" distB="0" distL="0" distR="0" wp14:anchorId="08655C16" wp14:editId="5F35B8AE">
             <wp:extent cx="5943600" cy="4100830"/>
@@ -1685,14 +1795,27 @@
       <w:r>
         <w:t xml:space="preserve">Figure </w:t>
       </w:r>
-      <w:fldSimple w:instr=" SEQ Figure \* ARABIC ">
-        <w:r>
-          <w:rPr>
-            <w:noProof/>
-          </w:rPr>
-          <w:t>7</w:t>
-        </w:r>
-      </w:fldSimple>
+      <w:r>
+        <w:fldChar w:fldCharType="begin"/>
+      </w:r>
+      <w:r>
+        <w:instrText xml:space="preserve"> SEQ Figure \* ARABIC </w:instrText>
+      </w:r>
+      <w:r>
+        <w:fldChar w:fldCharType="separate"/>
+      </w:r>
+      <w:r>
+        <w:rPr>
+          <w:noProof/>
+        </w:rPr>
+        <w:t>7</w:t>
+      </w:r>
+      <w:r>
+        <w:rPr>
+          <w:noProof/>
+        </w:rPr>
+        <w:fldChar w:fldCharType="end"/>
+      </w:r>
       <w:r>
         <w:t>: UML Class Diagram</w:t>
       </w:r>
@@ -3683,6 +3806,7 @@
   <w:style w:type="character" w:default="1" w:styleId="DefaultParagraphFont">
     <w:name w:val="Default Paragraph Font"/>
     <w:uiPriority w:val="1"/>
+    <w:semiHidden/>
     <w:unhideWhenUsed/>
   </w:style>
   <w:style w:type="table" w:default="1" w:styleId="TableNormal">

</xml_diff>